<commit_message>
fix: ajuste de rutinas pdfs
</commit_message>
<xml_diff>
--- a/assets/pdf/men/RUTINAS EVO HOMBRES AUMENTO MASA MUSCULAR.docx
+++ b/assets/pdf/men/RUTINAS EVO HOMBRES AUMENTO MASA MUSCULAR.docx
@@ -107,252 +107,9 @@
           <w:szCs w:val="36"/>
           <w:lang w:val="es-MX"/>
         </w:rPr>
-        <w:t>DIA 1 EMPUJAR</w:t>
-      </w:r>
-      <w:r>
-        <w:rPr>
-          <w:b/>
-          <w:bCs/>
-          <w:sz w:val="36"/>
-          <w:szCs w:val="36"/>
-          <w:lang w:val="es-MX"/>
-        </w:rPr>
-        <w:tab/>
-      </w:r>
-    </w:p>
-    <w:p>
-      <w:pPr>
-        <w:rPr>
-          <w:b/>
-          <w:bCs/>
-          <w:sz w:val="28"/>
-          <w:szCs w:val="28"/>
-          <w:lang w:val="es-MX"/>
-        </w:rPr>
-      </w:pPr>
-      <w:r>
-        <w:rPr>
-          <w:b/>
-          <w:bCs/>
-          <w:sz w:val="28"/>
-          <w:szCs w:val="28"/>
-          <w:lang w:val="es-MX"/>
-        </w:rPr>
-        <w:t>EJERCICIOS</w:t>
-      </w:r>
-      <w:r>
-        <w:rPr>
-          <w:b/>
-          <w:bCs/>
-          <w:sz w:val="28"/>
-          <w:szCs w:val="28"/>
-          <w:lang w:val="es-MX"/>
-        </w:rPr>
-        <w:t xml:space="preserve"> / 3 SERIES DE 15 REPETICIONES</w:t>
-      </w:r>
-      <w:r>
-        <w:rPr>
-          <w:b/>
-          <w:bCs/>
-          <w:sz w:val="28"/>
-          <w:szCs w:val="28"/>
-          <w:lang w:val="es-MX"/>
-        </w:rPr>
-        <w:t>/ 1 MINUTO DE PAUSA</w:t>
-      </w:r>
-    </w:p>
-    <w:p>
-      <w:pPr>
-        <w:pStyle w:val="Prrafodelista"/>
-        <w:numPr>
-          <w:ilvl w:val="0"/>
-          <w:numId w:val="1"/>
-        </w:numPr>
-        <w:rPr>
-          <w:rFonts w:ascii="Arial Black" w:hAnsi="Arial Black"/>
-          <w:b/>
-          <w:bCs/>
-          <w:lang w:val="es-MX"/>
-        </w:rPr>
-      </w:pPr>
-      <w:r>
-        <w:rPr>
-          <w:rFonts w:ascii="Arial Black" w:hAnsi="Arial Black"/>
-          <w:b/>
-          <w:bCs/>
-          <w:lang w:val="es-MX"/>
-        </w:rPr>
-        <w:t>EXTENSIONES</w:t>
-      </w:r>
-    </w:p>
-    <w:p>
-      <w:pPr>
-        <w:pStyle w:val="Prrafodelista"/>
-        <w:numPr>
-          <w:ilvl w:val="0"/>
-          <w:numId w:val="1"/>
-        </w:numPr>
-        <w:rPr>
-          <w:rFonts w:ascii="Arial Black" w:hAnsi="Arial Black"/>
-          <w:b/>
-          <w:bCs/>
-          <w:lang w:val="es-MX"/>
-        </w:rPr>
-      </w:pPr>
-      <w:r>
-        <w:rPr>
-          <w:rFonts w:ascii="Arial Black" w:hAnsi="Arial Black"/>
-          <w:b/>
-          <w:bCs/>
-          <w:lang w:val="es-MX"/>
-        </w:rPr>
-        <w:t>SENTADILLAS CON MANCUERNAS</w:t>
-      </w:r>
-    </w:p>
-    <w:p>
-      <w:pPr>
-        <w:pStyle w:val="Prrafodelista"/>
-        <w:numPr>
-          <w:ilvl w:val="0"/>
-          <w:numId w:val="1"/>
-        </w:numPr>
-        <w:rPr>
-          <w:rFonts w:ascii="Arial Black" w:hAnsi="Arial Black"/>
-          <w:b/>
-          <w:bCs/>
-          <w:lang w:val="es-MX"/>
-        </w:rPr>
-      </w:pPr>
-      <w:r>
-        <w:rPr>
-          <w:rFonts w:ascii="Arial Black" w:hAnsi="Arial Black"/>
-          <w:b/>
-          <w:bCs/>
-          <w:lang w:val="es-MX"/>
-        </w:rPr>
-        <w:t>PRENSA PIES EN MEDIO</w:t>
-      </w:r>
-    </w:p>
-    <w:p>
-      <w:pPr>
-        <w:pStyle w:val="Prrafodelista"/>
-        <w:numPr>
-          <w:ilvl w:val="0"/>
-          <w:numId w:val="1"/>
-        </w:numPr>
-        <w:rPr>
-          <w:rFonts w:ascii="Arial Black" w:hAnsi="Arial Black"/>
-          <w:b/>
-          <w:bCs/>
-          <w:lang w:val="es-MX"/>
-        </w:rPr>
-      </w:pPr>
-      <w:r>
-        <w:rPr>
-          <w:rFonts w:ascii="Arial Black" w:hAnsi="Arial Black"/>
-          <w:b/>
-          <w:bCs/>
-          <w:lang w:val="es-MX"/>
-        </w:rPr>
-        <w:t>PRESS DE PECHO MAQUINA</w:t>
-      </w:r>
-    </w:p>
-    <w:p>
-      <w:pPr>
-        <w:pStyle w:val="Prrafodelista"/>
-        <w:numPr>
-          <w:ilvl w:val="0"/>
-          <w:numId w:val="1"/>
-        </w:numPr>
-        <w:rPr>
-          <w:rFonts w:ascii="Arial Black" w:hAnsi="Arial Black"/>
-          <w:b/>
-          <w:bCs/>
-          <w:lang w:val="es-MX"/>
-        </w:rPr>
-      </w:pPr>
-      <w:r>
-        <w:rPr>
-          <w:rFonts w:ascii="Arial Black" w:hAnsi="Arial Black"/>
-          <w:b/>
-          <w:bCs/>
-          <w:lang w:val="es-MX"/>
-        </w:rPr>
-        <w:t>PRESS DE HOMBRO MANCUERNAS</w:t>
-      </w:r>
-    </w:p>
-    <w:p>
-      <w:pPr>
-        <w:pStyle w:val="Prrafodelista"/>
-        <w:numPr>
-          <w:ilvl w:val="0"/>
-          <w:numId w:val="1"/>
-        </w:numPr>
-        <w:rPr>
-          <w:rFonts w:ascii="Arial Black" w:hAnsi="Arial Black"/>
-          <w:b/>
-          <w:bCs/>
-          <w:lang w:val="es-MX"/>
-        </w:rPr>
-      </w:pPr>
-      <w:r>
-        <w:rPr>
-          <w:rFonts w:ascii="Arial Black" w:hAnsi="Arial Black"/>
-          <w:b/>
-          <w:bCs/>
-          <w:lang w:val="es-MX"/>
-        </w:rPr>
-        <w:t>PRESS FRANCES INCLINADO MANCUERNAS</w:t>
-      </w:r>
-    </w:p>
-    <w:p>
-      <w:pPr>
-        <w:pStyle w:val="Prrafodelista"/>
-        <w:numPr>
-          <w:ilvl w:val="0"/>
-          <w:numId w:val="1"/>
-        </w:numPr>
-        <w:rPr>
-          <w:b/>
-          <w:bCs/>
-          <w:lang w:val="es-MX"/>
-        </w:rPr>
-      </w:pPr>
-      <w:r>
-        <w:rPr>
-          <w:rFonts w:ascii="Arial Black" w:hAnsi="Arial Black"/>
-          <w:b/>
-          <w:bCs/>
-          <w:lang w:val="es-MX"/>
-        </w:rPr>
-        <w:t>CRUNCH MAQUINA</w:t>
-      </w:r>
-    </w:p>
-    <w:p>
-      <w:pPr>
-        <w:pStyle w:val="Prrafodelista"/>
-        <w:numPr>
-          <w:ilvl w:val="0"/>
-          <w:numId w:val="1"/>
-        </w:numPr>
-        <w:rPr>
-          <w:b/>
-          <w:bCs/>
-          <w:lang w:val="es-MX"/>
-        </w:rPr>
-      </w:pPr>
-      <w:r>
-        <w:rPr>
-          <w:rFonts w:ascii="Arial Black" w:hAnsi="Arial Black"/>
-          <w:b/>
-          <w:bCs/>
-          <w:lang w:val="es-MX"/>
-        </w:rPr>
-        <w:t>AB COASTER</w:t>
-      </w:r>
-    </w:p>
-    <w:p>
-      <w:pPr>
+        <w:t>DIA 1</w:t>
+      </w:r>
+      <w:r>
         <w:rPr>
           <w:b/>
           <w:bCs/>
@@ -361,18 +118,8 @@
           <w:szCs w:val="36"/>
           <w:lang w:val="es-MX"/>
         </w:rPr>
-      </w:pPr>
-    </w:p>
-    <w:p>
-      <w:pPr>
-        <w:rPr>
-          <w:b/>
-          <w:bCs/>
-          <w:sz w:val="36"/>
-          <w:szCs w:val="36"/>
-          <w:lang w:val="es-MX"/>
-        </w:rPr>
-      </w:pPr>
+        <w:t xml:space="preserve">, 3 y 5 </w:t>
+      </w:r>
       <w:r>
         <w:rPr>
           <w:b/>
@@ -382,7 +129,304 @@
           <w:szCs w:val="36"/>
           <w:lang w:val="es-MX"/>
         </w:rPr>
-        <w:t>DIA 2 JALAR</w:t>
+        <w:t>EMPUJAR</w:t>
+      </w:r>
+      <w:r>
+        <w:rPr>
+          <w:b/>
+          <w:bCs/>
+          <w:sz w:val="36"/>
+          <w:szCs w:val="36"/>
+          <w:lang w:val="es-MX"/>
+        </w:rPr>
+        <w:tab/>
+      </w:r>
+    </w:p>
+    <w:p>
+      <w:pPr>
+        <w:rPr>
+          <w:b/>
+          <w:bCs/>
+          <w:sz w:val="28"/>
+          <w:szCs w:val="28"/>
+          <w:lang w:val="es-MX"/>
+        </w:rPr>
+      </w:pPr>
+      <w:r>
+        <w:rPr>
+          <w:b/>
+          <w:bCs/>
+          <w:sz w:val="28"/>
+          <w:szCs w:val="28"/>
+          <w:lang w:val="es-MX"/>
+        </w:rPr>
+        <w:t>EJERCICIOS</w:t>
+      </w:r>
+      <w:r>
+        <w:rPr>
+          <w:b/>
+          <w:bCs/>
+          <w:sz w:val="28"/>
+          <w:szCs w:val="28"/>
+          <w:lang w:val="es-MX"/>
+        </w:rPr>
+        <w:t xml:space="preserve"> / 3 SERIES DE 15 REPETICIONES</w:t>
+      </w:r>
+      <w:r>
+        <w:rPr>
+          <w:b/>
+          <w:bCs/>
+          <w:sz w:val="28"/>
+          <w:szCs w:val="28"/>
+          <w:lang w:val="es-MX"/>
+        </w:rPr>
+        <w:t>/ 1 MINUTO DE PAUSA</w:t>
+      </w:r>
+    </w:p>
+    <w:p>
+      <w:pPr>
+        <w:pStyle w:val="Prrafodelista"/>
+        <w:numPr>
+          <w:ilvl w:val="0"/>
+          <w:numId w:val="1"/>
+        </w:numPr>
+        <w:rPr>
+          <w:rFonts w:ascii="Arial Black" w:hAnsi="Arial Black"/>
+          <w:b/>
+          <w:bCs/>
+          <w:lang w:val="es-MX"/>
+        </w:rPr>
+      </w:pPr>
+      <w:r>
+        <w:rPr>
+          <w:rFonts w:ascii="Arial Black" w:hAnsi="Arial Black"/>
+          <w:b/>
+          <w:bCs/>
+          <w:lang w:val="es-MX"/>
+        </w:rPr>
+        <w:t>EXTENSIONES</w:t>
+      </w:r>
+    </w:p>
+    <w:p>
+      <w:pPr>
+        <w:pStyle w:val="Prrafodelista"/>
+        <w:numPr>
+          <w:ilvl w:val="0"/>
+          <w:numId w:val="1"/>
+        </w:numPr>
+        <w:rPr>
+          <w:rFonts w:ascii="Arial Black" w:hAnsi="Arial Black"/>
+          <w:b/>
+          <w:bCs/>
+          <w:lang w:val="es-MX"/>
+        </w:rPr>
+      </w:pPr>
+      <w:r>
+        <w:rPr>
+          <w:rFonts w:ascii="Arial Black" w:hAnsi="Arial Black"/>
+          <w:b/>
+          <w:bCs/>
+          <w:lang w:val="es-MX"/>
+        </w:rPr>
+        <w:t>SENTADILLAS CON MANCUERNAS</w:t>
+      </w:r>
+    </w:p>
+    <w:p>
+      <w:pPr>
+        <w:pStyle w:val="Prrafodelista"/>
+        <w:numPr>
+          <w:ilvl w:val="0"/>
+          <w:numId w:val="1"/>
+        </w:numPr>
+        <w:rPr>
+          <w:rFonts w:ascii="Arial Black" w:hAnsi="Arial Black"/>
+          <w:b/>
+          <w:bCs/>
+          <w:lang w:val="es-MX"/>
+        </w:rPr>
+      </w:pPr>
+      <w:r>
+        <w:rPr>
+          <w:rFonts w:ascii="Arial Black" w:hAnsi="Arial Black"/>
+          <w:b/>
+          <w:bCs/>
+          <w:lang w:val="es-MX"/>
+        </w:rPr>
+        <w:t>PRENSA PIES EN MEDIO</w:t>
+      </w:r>
+    </w:p>
+    <w:p>
+      <w:pPr>
+        <w:pStyle w:val="Prrafodelista"/>
+        <w:numPr>
+          <w:ilvl w:val="0"/>
+          <w:numId w:val="1"/>
+        </w:numPr>
+        <w:rPr>
+          <w:rFonts w:ascii="Arial Black" w:hAnsi="Arial Black"/>
+          <w:b/>
+          <w:bCs/>
+          <w:lang w:val="es-MX"/>
+        </w:rPr>
+      </w:pPr>
+      <w:r>
+        <w:rPr>
+          <w:rFonts w:ascii="Arial Black" w:hAnsi="Arial Black"/>
+          <w:b/>
+          <w:bCs/>
+          <w:lang w:val="es-MX"/>
+        </w:rPr>
+        <w:t>PRESS DE PECHO MAQUINA</w:t>
+      </w:r>
+    </w:p>
+    <w:p>
+      <w:pPr>
+        <w:pStyle w:val="Prrafodelista"/>
+        <w:numPr>
+          <w:ilvl w:val="0"/>
+          <w:numId w:val="1"/>
+        </w:numPr>
+        <w:rPr>
+          <w:rFonts w:ascii="Arial Black" w:hAnsi="Arial Black"/>
+          <w:b/>
+          <w:bCs/>
+          <w:lang w:val="es-MX"/>
+        </w:rPr>
+      </w:pPr>
+      <w:r>
+        <w:rPr>
+          <w:rFonts w:ascii="Arial Black" w:hAnsi="Arial Black"/>
+          <w:b/>
+          <w:bCs/>
+          <w:lang w:val="es-MX"/>
+        </w:rPr>
+        <w:t>PRESS DE HOMBRO MANCUERNAS</w:t>
+      </w:r>
+    </w:p>
+    <w:p>
+      <w:pPr>
+        <w:pStyle w:val="Prrafodelista"/>
+        <w:numPr>
+          <w:ilvl w:val="0"/>
+          <w:numId w:val="1"/>
+        </w:numPr>
+        <w:rPr>
+          <w:rFonts w:ascii="Arial Black" w:hAnsi="Arial Black"/>
+          <w:b/>
+          <w:bCs/>
+          <w:lang w:val="es-MX"/>
+        </w:rPr>
+      </w:pPr>
+      <w:r>
+        <w:rPr>
+          <w:rFonts w:ascii="Arial Black" w:hAnsi="Arial Black"/>
+          <w:b/>
+          <w:bCs/>
+          <w:lang w:val="es-MX"/>
+        </w:rPr>
+        <w:t>PRESS FRANCES INCLINADO MANCUERNAS</w:t>
+      </w:r>
+    </w:p>
+    <w:p>
+      <w:pPr>
+        <w:pStyle w:val="Prrafodelista"/>
+        <w:numPr>
+          <w:ilvl w:val="0"/>
+          <w:numId w:val="1"/>
+        </w:numPr>
+        <w:rPr>
+          <w:b/>
+          <w:bCs/>
+          <w:lang w:val="es-MX"/>
+        </w:rPr>
+      </w:pPr>
+      <w:r>
+        <w:rPr>
+          <w:rFonts w:ascii="Arial Black" w:hAnsi="Arial Black"/>
+          <w:b/>
+          <w:bCs/>
+          <w:lang w:val="es-MX"/>
+        </w:rPr>
+        <w:t>CRUNCH MAQUINA</w:t>
+      </w:r>
+    </w:p>
+    <w:p>
+      <w:pPr>
+        <w:pStyle w:val="Prrafodelista"/>
+        <w:numPr>
+          <w:ilvl w:val="0"/>
+          <w:numId w:val="1"/>
+        </w:numPr>
+        <w:rPr>
+          <w:b/>
+          <w:bCs/>
+          <w:lang w:val="es-MX"/>
+        </w:rPr>
+      </w:pPr>
+      <w:r>
+        <w:rPr>
+          <w:rFonts w:ascii="Arial Black" w:hAnsi="Arial Black"/>
+          <w:b/>
+          <w:bCs/>
+          <w:lang w:val="es-MX"/>
+        </w:rPr>
+        <w:t>AB COASTER</w:t>
+      </w:r>
+    </w:p>
+    <w:p>
+      <w:pPr>
+        <w:rPr>
+          <w:b/>
+          <w:bCs/>
+          <w:noProof/>
+          <w:sz w:val="36"/>
+          <w:szCs w:val="36"/>
+          <w:lang w:val="es-MX"/>
+        </w:rPr>
+      </w:pPr>
+    </w:p>
+    <w:p>
+      <w:pPr>
+        <w:rPr>
+          <w:b/>
+          <w:bCs/>
+          <w:sz w:val="36"/>
+          <w:szCs w:val="36"/>
+          <w:lang w:val="es-MX"/>
+        </w:rPr>
+      </w:pPr>
+      <w:r>
+        <w:rPr>
+          <w:b/>
+          <w:bCs/>
+          <w:noProof/>
+          <w:sz w:val="36"/>
+          <w:szCs w:val="36"/>
+          <w:lang w:val="es-MX"/>
+        </w:rPr>
+        <w:t>DIA 2</w:t>
+      </w:r>
+      <w:r>
+        <w:rPr>
+          <w:b/>
+          <w:bCs/>
+          <w:noProof/>
+          <w:sz w:val="36"/>
+          <w:szCs w:val="36"/>
+          <w:lang w:val="es-MX"/>
+        </w:rPr>
+        <w:t xml:space="preserve">, 4 y 6 </w:t>
+      </w:r>
+      <w:r>
+        <w:rPr>
+          <w:b/>
+          <w:bCs/>
+          <w:noProof/>
+          <w:sz w:val="36"/>
+          <w:szCs w:val="36"/>
+          <w:lang w:val="es-MX"/>
+        </w:rPr>
+        <w:t xml:space="preserve"> JALAR</w:t>
       </w:r>
       <w:r>
         <w:rPr>

</xml_diff>